<commit_message>
Se carga documentacion base de arquitectura
</commit_message>
<xml_diff>
--- a/Documentacion/Estándar de Arquitectura.docx
+++ b/Documentacion/Estándar de Arquitectura.docx
@@ -516,16 +516,332 @@
         <w:pStyle w:val="Ttulo1"/>
       </w:pPr>
       <w:r>
+        <w:t xml:space="preserve">Insumos </w:t>
+      </w:r>
+    </w:p>
+    <w:p>
+      <w:r>
+        <w:t>Se detallan URL de consumos:</w:t>
+      </w:r>
+    </w:p>
+    <w:p>
+      <w:pPr>
+        <w:pStyle w:val="Descripcin"/>
+        <w:keepNext/>
+      </w:pPr>
+      <w:r>
+        <w:t xml:space="preserve">Tabla </w:t>
+      </w:r>
+      <w:fldSimple w:instr=" SEQ Tabla \* ARABIC ">
+        <w:r>
+          <w:rPr>
+            <w:noProof/>
+          </w:rPr>
+          <w:t>1</w:t>
+        </w:r>
+      </w:fldSimple>
+      <w:r>
+        <w:t xml:space="preserve"> - matriz de enlaces</w:t>
+      </w:r>
+    </w:p>
+    <w:tbl>
+      <w:tblPr>
+        <w:tblStyle w:val="Tablaconcuadrcula"/>
+        <w:tblW w:w="0" w:type="auto"/>
+        <w:tblLook w:val="04A0" w:firstRow="1" w:lastRow="0" w:firstColumn="1" w:lastColumn="0" w:noHBand="0" w:noVBand="1"/>
+      </w:tblPr>
+      <w:tblGrid>
+        <w:gridCol w:w="4247"/>
+        <w:gridCol w:w="4248"/>
+      </w:tblGrid>
+      <w:tr>
+        <w:tc>
+          <w:tcPr>
+            <w:tcW w:w="4247" w:type="dxa"/>
+          </w:tcPr>
+          <w:p>
+            <w:r>
+              <w:t xml:space="preserve">Enlace </w:t>
+            </w:r>
+          </w:p>
+        </w:tc>
+        <w:tc>
+          <w:tcPr>
+            <w:tcW w:w="4248" w:type="dxa"/>
+          </w:tcPr>
+          <w:p>
+            <w:r>
+              <w:t>Descripción</w:t>
+            </w:r>
+          </w:p>
+        </w:tc>
+      </w:tr>
+      <w:tr>
+        <w:tc>
+          <w:tcPr>
+            <w:tcW w:w="4247" w:type="dxa"/>
+          </w:tcPr>
+          <w:p>
+            <w:pPr>
+              <w:rPr>
+                <w:lang w:val="es-EC"/>
+              </w:rPr>
+            </w:pPr>
+            <w:hyperlink r:id="rId12" w:history="1">
+              <w:r>
+                <w:rPr>
+                  <w:rStyle w:val="Hipervnculo"/>
+                  <w:lang w:val="es-EC"/>
+                </w:rPr>
+                <w:t>https://apim-tallerdevops.azure-api.net/Devops</w:t>
+              </w:r>
+            </w:hyperlink>
+            <w:r>
+              <w:rPr>
+                <w:lang w:val="es-EC"/>
+              </w:rPr>
+              <w:t xml:space="preserve"> </w:t>
+            </w:r>
+          </w:p>
+        </w:tc>
+        <w:tc>
+          <w:tcPr>
+            <w:tcW w:w="4248" w:type="dxa"/>
+          </w:tcPr>
+          <w:p>
+            <w:r>
+              <w:t xml:space="preserve">Consumo de </w:t>
+            </w:r>
+            <w:proofErr w:type="spellStart"/>
+            <w:r>
+              <w:t>apis</w:t>
+            </w:r>
+            <w:proofErr w:type="spellEnd"/>
+            <w:r>
+              <w:t xml:space="preserve"> productivas balanceadas desde el API Management</w:t>
+            </w:r>
+          </w:p>
+        </w:tc>
+      </w:tr>
+      <w:tr>
+        <w:tc>
+          <w:tcPr>
+            <w:tcW w:w="4247" w:type="dxa"/>
+          </w:tcPr>
+          <w:p>
+            <w:pPr>
+              <w:rPr>
+                <w:lang w:val="es-EC"/>
+              </w:rPr>
+            </w:pPr>
+            <w:hyperlink r:id="rId13" w:history="1">
+              <w:r>
+                <w:rPr>
+                  <w:rStyle w:val="Hipervnculo"/>
+                  <w:lang w:val="es-EC"/>
+                </w:rPr>
+                <w:t>https://pro2-taller-devops.azurewebsites.net/Devops</w:t>
+              </w:r>
+            </w:hyperlink>
+            <w:r>
+              <w:rPr>
+                <w:lang w:val="es-EC"/>
+              </w:rPr>
+              <w:t xml:space="preserve"> </w:t>
+            </w:r>
+          </w:p>
+        </w:tc>
+        <w:tc>
+          <w:tcPr>
+            <w:tcW w:w="4248" w:type="dxa"/>
+          </w:tcPr>
+          <w:p>
+            <w:r>
+              <w:t>Consumo de API directamente en el recurso publicado en Internet, se podría cambiar el 2 por el 1 para consumir el primer API</w:t>
+            </w:r>
+          </w:p>
+        </w:tc>
+      </w:tr>
+      <w:tr>
+        <w:tc>
+          <w:tcPr>
+            <w:tcW w:w="4247" w:type="dxa"/>
+          </w:tcPr>
+          <w:p>
+            <w:pPr>
+              <w:pStyle w:val="Prrafodelista"/>
+              <w:numPr>
+                <w:ilvl w:val="0"/>
+                <w:numId w:val="41"/>
+              </w:numPr>
+            </w:pPr>
+            <w:hyperlink r:id="rId14" w:history="1">
+              <w:r>
+                <w:rPr>
+                  <w:rStyle w:val="Hipervnculo"/>
+                </w:rPr>
+                <w:t>https://apim-tallerdevops.azure-api.net/health/readiness</w:t>
+              </w:r>
+            </w:hyperlink>
+            <w:r>
+              <w:t xml:space="preserve"> </w:t>
+            </w:r>
+          </w:p>
+          <w:p>
+            <w:pPr>
+              <w:pStyle w:val="Prrafodelista"/>
+              <w:numPr>
+                <w:ilvl w:val="0"/>
+                <w:numId w:val="41"/>
+              </w:numPr>
+            </w:pPr>
+            <w:hyperlink r:id="rId15" w:history="1">
+              <w:r>
+                <w:rPr>
+                  <w:rStyle w:val="Hipervnculo"/>
+                </w:rPr>
+                <w:t>https://apim-tallerdevops.azure-api.net/health/</w:t>
+              </w:r>
+              <w:r>
+                <w:rPr>
+                  <w:rStyle w:val="Hipervnculo"/>
+                </w:rPr>
+                <w:t>liveness</w:t>
+              </w:r>
+            </w:hyperlink>
+            <w:r>
+              <w:t xml:space="preserve"> </w:t>
+            </w:r>
+          </w:p>
+        </w:tc>
+        <w:tc>
+          <w:tcPr>
+            <w:tcW w:w="4248" w:type="dxa"/>
+          </w:tcPr>
+          <w:p>
+            <w:r>
+              <w:t xml:space="preserve">Se dejan </w:t>
+            </w:r>
+            <w:proofErr w:type="spellStart"/>
+            <w:r>
+              <w:t>apis</w:t>
+            </w:r>
+            <w:proofErr w:type="spellEnd"/>
+            <w:r>
+              <w:t xml:space="preserve"> de estabilidad del servicio. </w:t>
+            </w:r>
+          </w:p>
+        </w:tc>
+      </w:tr>
+      <w:tr>
+        <w:tc>
+          <w:tcPr>
+            <w:tcW w:w="4247" w:type="dxa"/>
+          </w:tcPr>
+          <w:p>
+            <w:hyperlink r:id="rId16" w:history="1">
+              <w:r>
+                <w:rPr>
+                  <w:rStyle w:val="Hipervnculo"/>
+                </w:rPr>
+                <w:t>https://github.com/ElAngeluz/Taller_Devops</w:t>
+              </w:r>
+            </w:hyperlink>
+            <w:r>
+              <w:t xml:space="preserve"> </w:t>
+            </w:r>
+          </w:p>
+        </w:tc>
+        <w:tc>
+          <w:tcPr>
+            <w:tcW w:w="4248" w:type="dxa"/>
+          </w:tcPr>
+          <w:p>
+            <w:r>
+              <w:t>Repositorio de código fuente</w:t>
+            </w:r>
+          </w:p>
+        </w:tc>
+      </w:tr>
+      <w:tr>
+        <w:tc>
+          <w:tcPr>
+            <w:tcW w:w="4247" w:type="dxa"/>
+          </w:tcPr>
+          <w:p>
+            <w:hyperlink r:id="rId17" w:history="1">
+              <w:r>
+                <w:rPr>
+                  <w:rStyle w:val="Hipervnculo"/>
+                </w:rPr>
+                <w:t xml:space="preserve">Pipelines - </w:t>
+              </w:r>
+              <w:proofErr w:type="spellStart"/>
+              <w:r>
+                <w:rPr>
+                  <w:rStyle w:val="Hipervnculo"/>
+                </w:rPr>
+                <w:t>Recent</w:t>
+              </w:r>
+              <w:proofErr w:type="spellEnd"/>
+              <w:r>
+                <w:rPr>
+                  <w:rStyle w:val="Hipervnculo"/>
+                </w:rPr>
+                <w:t xml:space="preserve"> (azure.com)</w:t>
+              </w:r>
+            </w:hyperlink>
+          </w:p>
+        </w:tc>
+        <w:tc>
+          <w:tcPr>
+            <w:tcW w:w="4248" w:type="dxa"/>
+          </w:tcPr>
+          <w:p>
+            <w:r>
+              <w:t>Repositorio de Pipelines.</w:t>
+            </w:r>
+          </w:p>
+        </w:tc>
+      </w:tr>
+    </w:tbl>
+    <w:p>
+      <w:pPr>
+        <w:pStyle w:val="Ttulo1"/>
+      </w:pPr>
+    </w:p>
+    <w:p>
+      <w:pPr>
+        <w:rPr>
+          <w:rFonts w:asciiTheme="majorHAnsi" w:eastAsiaTheme="majorEastAsia" w:hAnsiTheme="majorHAnsi" w:cstheme="majorBidi"/>
+          <w:color w:val="1F3864" w:themeColor="accent1" w:themeShade="80"/>
+          <w:sz w:val="36"/>
+          <w:szCs w:val="36"/>
+        </w:rPr>
+      </w:pPr>
+      <w:r>
+        <w:br w:type="page"/>
+      </w:r>
+    </w:p>
+    <w:p>
+      <w:pPr>
+        <w:pStyle w:val="Ttulo1"/>
+      </w:pPr>
+      <w:r>
+        <w:lastRenderedPageBreak/>
         <w:t>Arquitectura de la implementación</w:t>
       </w:r>
     </w:p>
     <w:p/>
     <w:p>
+      <w:pPr>
+        <w:keepNext/>
+      </w:pPr>
       <w:r>
         <w:drawing>
-          <wp:inline distT="0" distB="0" distL="0" distR="0" wp14:anchorId="5DF7FE85" wp14:editId="518FED63">
-            <wp:extent cx="5400675" cy="3051175"/>
-            <wp:effectExtent l="0" t="0" r="9525" b="0"/>
+          <wp:inline distT="0" distB="0" distL="0" distR="0" wp14:anchorId="67AA3635" wp14:editId="6E843EA2">
+            <wp:extent cx="5400675" cy="2971165"/>
+            <wp:effectExtent l="0" t="0" r="9525" b="635"/>
             <wp:docPr id="1" name="Imagen 1"/>
             <wp:cNvGraphicFramePr>
               <a:graphicFrameLocks xmlns:a="http://schemas.openxmlformats.org/drawingml/2006/main" noChangeAspect="1"/>
@@ -538,7 +854,7 @@
                     <pic:cNvPicPr/>
                   </pic:nvPicPr>
                   <pic:blipFill>
-                    <a:blip r:embed="rId12"/>
+                    <a:blip r:embed="rId18"/>
                     <a:stretch>
                       <a:fillRect/>
                     </a:stretch>
@@ -546,7 +862,7 @@
                   <pic:spPr>
                     <a:xfrm>
                       <a:off x="0" y="0"/>
-                      <a:ext cx="5400675" cy="3051175"/>
+                      <a:ext cx="5400675" cy="2971165"/>
                     </a:xfrm>
                     <a:prstGeom prst="rect">
                       <a:avLst/>
@@ -559,7 +875,33 @@
         </w:drawing>
       </w:r>
     </w:p>
-    <w:p/>
+    <w:p>
+      <w:pPr>
+        <w:pStyle w:val="Descripcin"/>
+      </w:pPr>
+      <w:r>
+        <w:t xml:space="preserve">Ilustración </w:t>
+      </w:r>
+      <w:fldSimple w:instr=" SEQ Ilustración \* ARABIC ">
+        <w:r>
+          <w:rPr>
+            <w:noProof/>
+          </w:rPr>
+          <w:t>1</w:t>
+        </w:r>
+      </w:fldSimple>
+      <w:r>
+        <w:t xml:space="preserve"> - arquitectura de la implementación</w:t>
+      </w:r>
+    </w:p>
+    <w:p>
+      <w:pPr>
+        <w:pStyle w:val="Ttulo2"/>
+      </w:pPr>
+      <w:r>
+        <w:t>Detalle del proceso</w:t>
+      </w:r>
+    </w:p>
     <w:p>
       <w:r>
         <w:t>El despliegue de la aplicación consta de 5 fases antes de ponerla en producción:</w:t>
@@ -575,7 +917,23 @@
         <w:jc w:val="both"/>
       </w:pPr>
       <w:r>
-        <w:t>Cuando el equipo de desarrollador sube cambios en los repositorios empresariales, según estándares propios de la empresa se mantienen 2 troncales de trabajo: Development y Main.</w:t>
+        <w:t xml:space="preserve">El código fuente es almacenado en el repositorio en </w:t>
+      </w:r>
+      <w:proofErr w:type="spellStart"/>
+      <w:r>
+        <w:t>github</w:t>
+      </w:r>
+      <w:proofErr w:type="spellEnd"/>
+      <w:r>
+        <w:t xml:space="preserve">, donde se tiene dos troncales principales, </w:t>
+      </w:r>
+      <w:proofErr w:type="spellStart"/>
+      <w:r>
+        <w:t>main</w:t>
+      </w:r>
+      <w:proofErr w:type="spellEnd"/>
+      <w:r>
+        <w:t xml:space="preserve"> y desarrollo.</w:t>
       </w:r>
     </w:p>
     <w:p>
@@ -588,7 +946,71 @@
         <w:jc w:val="both"/>
       </w:pPr>
       <w:r>
-        <w:t>Cuando se sensa cambios en el código fuente, se procede a generar la imagen Docker dependiente de la rama principal en la que se este trabajando se guardan con sus etiquetas.</w:t>
+        <w:t>cuando se realiza la incorporación de cambios en las troncales principales se genera una imagen Docker según el ambiente:</w:t>
+      </w:r>
+    </w:p>
+    <w:p>
+      <w:pPr>
+        <w:pStyle w:val="Prrafodelista"/>
+        <w:numPr>
+          <w:ilvl w:val="1"/>
+          <w:numId w:val="40"/>
+        </w:numPr>
+        <w:jc w:val="both"/>
+      </w:pPr>
+      <w:r>
+        <w:t>D</w:t>
+      </w:r>
+      <w:r>
+        <w:t>esarroll</w:t>
+      </w:r>
+      <w:r>
+        <w:t>o</w:t>
+      </w:r>
+      <w:r>
+        <w:t>:</w:t>
+      </w:r>
+      <w:r>
+        <w:t xml:space="preserve"> se procede a generar una imagen en el </w:t>
+      </w:r>
+      <w:r>
+        <w:t>registro de repositorio en Azure</w:t>
+      </w:r>
+      <w:r>
+        <w:t xml:space="preserve"> con el postfijo: -DEV</w:t>
+      </w:r>
+      <w:r>
+        <w:t xml:space="preserve"> y como tag el numero de la versión de compilación.</w:t>
+      </w:r>
+    </w:p>
+    <w:p>
+      <w:pPr>
+        <w:pStyle w:val="Prrafodelista"/>
+        <w:numPr>
+          <w:ilvl w:val="1"/>
+          <w:numId w:val="40"/>
+        </w:numPr>
+        <w:jc w:val="both"/>
+      </w:pPr>
+      <w:proofErr w:type="spellStart"/>
+      <w:r>
+        <w:t>Main</w:t>
+      </w:r>
+      <w:proofErr w:type="spellEnd"/>
+      <w:r>
+        <w:t>:</w:t>
+      </w:r>
+      <w:r>
+        <w:t xml:space="preserve"> mismo proceso de desarrollo</w:t>
+      </w:r>
+      <w:r>
+        <w:t xml:space="preserve"> y</w:t>
+      </w:r>
+      <w:r>
+        <w:t xml:space="preserve"> se genera otra imagen con</w:t>
+      </w:r>
+      <w:r>
+        <w:t xml:space="preserve"> la etiqueta “LATEST”.</w:t>
       </w:r>
     </w:p>
     <w:p>
@@ -601,60 +1023,10 @@
         <w:jc w:val="both"/>
       </w:pPr>
       <w:r>
-        <w:t>Cuando un</w:t>
-      </w:r>
-      <w:r>
-        <w:t>a incorporacion de cambios se detecta de</w:t>
-      </w:r>
-      <w:r>
-        <w:t xml:space="preserve"> la rama</w:t>
-      </w:r>
-      <w:r>
-        <w:t>:</w:t>
-      </w:r>
-    </w:p>
-    <w:p>
-      <w:pPr>
-        <w:pStyle w:val="Prrafodelista"/>
-        <w:numPr>
-          <w:ilvl w:val="1"/>
-          <w:numId w:val="40"/>
-        </w:numPr>
-        <w:jc w:val="both"/>
-      </w:pPr>
-      <w:r>
-        <w:t>D</w:t>
-      </w:r>
-      <w:r>
-        <w:t>esarroll</w:t>
-      </w:r>
-      <w:r>
-        <w:t>:</w:t>
-      </w:r>
-      <w:r>
-        <w:t xml:space="preserve"> se procede a generar una imagen en el </w:t>
-      </w:r>
-      <w:r>
-        <w:t>registro de repositorio en Azure</w:t>
-      </w:r>
-      <w:r>
-        <w:t xml:space="preserve"> con el postfijo: -DEV</w:t>
-      </w:r>
-      <w:r>
-        <w:t xml:space="preserve"> y como tag el numero de la versión de compilación.</w:t>
-      </w:r>
-    </w:p>
-    <w:p>
-      <w:pPr>
-        <w:pStyle w:val="Prrafodelista"/>
-        <w:numPr>
-          <w:ilvl w:val="1"/>
-          <w:numId w:val="40"/>
-        </w:numPr>
-        <w:jc w:val="both"/>
-      </w:pPr>
-      <w:r>
-        <w:t>Main: no se agrega ningún postfijo y la etiqueta que se coloca es “LATEST”.</w:t>
+        <w:t>Una vez que la imagen en desarrollo se coloco en el registro de repositorio, se procede al despliegue continu</w:t>
+      </w:r>
+      <w:r>
+        <w:t>o en el ambiente de desarrollo.</w:t>
       </w:r>
     </w:p>
     <w:p>
@@ -667,7 +1039,23 @@
         <w:jc w:val="both"/>
       </w:pPr>
       <w:r>
-        <w:t>Una vez que la imagen en desarrollo se coloco en el registro de repositorio, se procede al despliegue continuo en desarrollo.</w:t>
+        <w:t xml:space="preserve">Cuando se realiza la </w:t>
+      </w:r>
+      <w:proofErr w:type="spellStart"/>
+      <w:r>
+        <w:t>incorporacion</w:t>
+      </w:r>
+      <w:proofErr w:type="spellEnd"/>
+      <w:r>
+        <w:t xml:space="preserve"> de cambios en la rama </w:t>
+      </w:r>
+      <w:proofErr w:type="spellStart"/>
+      <w:r>
+        <w:t>main</w:t>
+      </w:r>
+      <w:proofErr w:type="spellEnd"/>
+      <w:r>
+        <w:t xml:space="preserve"> entonces se hace el despliegue continuo hacia los 2 servidores en producción.</w:t>
       </w:r>
     </w:p>
     <w:p>
@@ -678,14 +1066,378 @@
           <w:numId w:val="40"/>
         </w:numPr>
         <w:jc w:val="both"/>
-      </w:pPr>
-      <w:r>
-        <w:t>Se tiene filtrado que los cambios realizados en cualquier rama que no sea main no genera despliegue automático.</w:t>
+        <w:rPr>
+          <w:lang w:val="es-EC"/>
+        </w:rPr>
+      </w:pPr>
+      <w:r>
+        <w:rPr>
+          <w:lang w:val="es-EC"/>
+        </w:rPr>
+        <w:t xml:space="preserve">El api </w:t>
+      </w:r>
+      <w:proofErr w:type="spellStart"/>
+      <w:r>
+        <w:rPr>
+          <w:lang w:val="es-EC"/>
+        </w:rPr>
+        <w:t>management</w:t>
+      </w:r>
+      <w:proofErr w:type="spellEnd"/>
+      <w:r>
+        <w:rPr>
+          <w:lang w:val="es-EC"/>
+        </w:rPr>
+        <w:t xml:space="preserve"> </w:t>
+      </w:r>
+      <w:proofErr w:type="spellStart"/>
+      <w:r>
+        <w:rPr>
+          <w:lang w:val="es-EC"/>
+        </w:rPr>
+        <w:t>adminsitra</w:t>
+      </w:r>
+      <w:proofErr w:type="spellEnd"/>
+      <w:r>
+        <w:rPr>
+          <w:lang w:val="es-EC"/>
+        </w:rPr>
+        <w:t xml:space="preserve"> la e</w:t>
+      </w:r>
+      <w:r>
+        <w:rPr>
+          <w:lang w:val="es-EC"/>
+        </w:rPr>
+        <w:t xml:space="preserve">ntrada hacia el </w:t>
+      </w:r>
+      <w:proofErr w:type="spellStart"/>
+      <w:r>
+        <w:rPr>
+          <w:lang w:val="es-EC"/>
+        </w:rPr>
+        <w:t>path</w:t>
+      </w:r>
+      <w:proofErr w:type="spellEnd"/>
+      <w:r>
+        <w:rPr>
+          <w:lang w:val="es-EC"/>
+        </w:rPr>
+        <w:t xml:space="preserve"> de producción para la consulta de las APIS balanceadas</w:t>
       </w:r>
     </w:p>
-    <w:p/>
+    <w:p>
+      <w:pPr>
+        <w:pStyle w:val="Prrafodelista"/>
+        <w:numPr>
+          <w:ilvl w:val="0"/>
+          <w:numId w:val="40"/>
+        </w:numPr>
+        <w:jc w:val="both"/>
+        <w:rPr>
+          <w:lang w:val="es-EC"/>
+        </w:rPr>
+      </w:pPr>
+      <w:r>
+        <w:rPr>
+          <w:lang w:val="es-EC"/>
+        </w:rPr>
+        <w:t xml:space="preserve">El API </w:t>
+      </w:r>
+      <w:proofErr w:type="spellStart"/>
+      <w:r>
+        <w:rPr>
+          <w:lang w:val="es-EC"/>
+        </w:rPr>
+        <w:t>management</w:t>
+      </w:r>
+      <w:proofErr w:type="spellEnd"/>
+      <w:r>
+        <w:rPr>
+          <w:lang w:val="es-EC"/>
+        </w:rPr>
+        <w:t xml:space="preserve"> administra la e</w:t>
+      </w:r>
+      <w:r>
+        <w:rPr>
+          <w:lang w:val="es-EC"/>
+        </w:rPr>
+        <w:t xml:space="preserve">ntrada hacia el </w:t>
+      </w:r>
+      <w:proofErr w:type="spellStart"/>
+      <w:r>
+        <w:rPr>
+          <w:lang w:val="es-EC"/>
+        </w:rPr>
+        <w:t>path</w:t>
+      </w:r>
+      <w:proofErr w:type="spellEnd"/>
+      <w:r>
+        <w:rPr>
+          <w:lang w:val="es-EC"/>
+        </w:rPr>
+        <w:t xml:space="preserve"> de desarrollo con el prefijo en la ruta </w:t>
+      </w:r>
+      <w:proofErr w:type="spellStart"/>
+      <w:r>
+        <w:rPr>
+          <w:lang w:val="es-EC"/>
+        </w:rPr>
+        <w:t>dev</w:t>
+      </w:r>
+      <w:proofErr w:type="spellEnd"/>
+      <w:r>
+        <w:rPr>
+          <w:lang w:val="es-EC"/>
+        </w:rPr>
+        <w:t>.</w:t>
+      </w:r>
+    </w:p>
+    <w:p>
+      <w:pPr>
+        <w:pStyle w:val="Ttulo1"/>
+        <w:rPr>
+          <w:lang w:val="es-EC"/>
+        </w:rPr>
+      </w:pPr>
+      <w:r>
+        <w:rPr>
+          <w:lang w:val="es-EC"/>
+        </w:rPr>
+        <w:t>Integración y Despliegue continua</w:t>
+      </w:r>
+    </w:p>
+    <w:p>
+      <w:pPr>
+        <w:rPr>
+          <w:lang w:val="es-EC"/>
+        </w:rPr>
+      </w:pPr>
+      <w:r>
+        <w:rPr>
+          <w:lang w:val="es-EC"/>
+        </w:rPr>
+        <w:t xml:space="preserve">Se deja el Pipeline de CI </w:t>
+      </w:r>
+      <w:hyperlink r:id="rId19" w:history="1">
+        <w:r>
+          <w:rPr>
+            <w:rStyle w:val="Hipervnculo"/>
+            <w:lang w:val="es-EC"/>
+          </w:rPr>
+          <w:t>Azure-pipeline</w:t>
+        </w:r>
+      </w:hyperlink>
+      <w:r>
+        <w:rPr>
+          <w:lang w:val="es-EC"/>
+        </w:rPr>
+        <w:t xml:space="preserve"> y el archivo </w:t>
+      </w:r>
+      <w:hyperlink r:id="rId20" w:history="1">
+        <w:r>
+          <w:rPr>
+            <w:rStyle w:val="Hipervnculo"/>
+            <w:lang w:val="es-EC"/>
+          </w:rPr>
+          <w:t>taller-</w:t>
+        </w:r>
+        <w:proofErr w:type="spellStart"/>
+        <w:r>
+          <w:rPr>
+            <w:rStyle w:val="Hipervnculo"/>
+            <w:lang w:val="es-EC"/>
+          </w:rPr>
+          <w:t>devop</w:t>
+        </w:r>
+        <w:proofErr w:type="spellEnd"/>
+        <w:r>
+          <w:rPr>
+            <w:rStyle w:val="Hipervnculo"/>
+            <w:lang w:val="es-EC"/>
+          </w:rPr>
+          <w:t>-CD</w:t>
+        </w:r>
+      </w:hyperlink>
+      <w:r>
+        <w:rPr>
+          <w:lang w:val="es-EC"/>
+        </w:rPr>
+        <w:t xml:space="preserve"> </w:t>
+      </w:r>
+    </w:p>
+    <w:p>
+      <w:pPr>
+        <w:rPr>
+          <w:lang w:val="es-EC"/>
+        </w:rPr>
+      </w:pPr>
+      <w:r>
+        <w:rPr>
+          <w:lang w:val="es-EC"/>
+        </w:rPr>
+        <w:t xml:space="preserve">Para el despliegue se tienen los siguientes </w:t>
+      </w:r>
+      <w:proofErr w:type="spellStart"/>
+      <w:r>
+        <w:rPr>
+          <w:lang w:val="es-EC"/>
+        </w:rPr>
+        <w:t>stage</w:t>
+      </w:r>
+      <w:proofErr w:type="spellEnd"/>
+      <w:r>
+        <w:rPr>
+          <w:lang w:val="es-EC"/>
+        </w:rPr>
+        <w:t>:</w:t>
+      </w:r>
+    </w:p>
+    <w:p>
+      <w:pPr>
+        <w:keepNext/>
+      </w:pPr>
+      <w:r>
+        <w:rPr>
+          <w:lang w:val="es-EC"/>
+        </w:rPr>
+        <w:lastRenderedPageBreak/>
+        <w:drawing>
+          <wp:inline distT="0" distB="0" distL="0" distR="0" wp14:anchorId="04201664" wp14:editId="7A58D656">
+            <wp:extent cx="5400675" cy="986790"/>
+            <wp:effectExtent l="0" t="0" r="9525" b="3810"/>
+            <wp:docPr id="2" name="Imagen 2" descr="Interfaz de usuario gráfica&#10;&#10;Descripción generada automáticamente"/>
+            <wp:cNvGraphicFramePr>
+              <a:graphicFrameLocks xmlns:a="http://schemas.openxmlformats.org/drawingml/2006/main" noChangeAspect="1"/>
+            </wp:cNvGraphicFramePr>
+            <a:graphic xmlns:a="http://schemas.openxmlformats.org/drawingml/2006/main">
+              <a:graphicData uri="http://schemas.openxmlformats.org/drawingml/2006/picture">
+                <pic:pic xmlns:pic="http://schemas.openxmlformats.org/drawingml/2006/picture">
+                  <pic:nvPicPr>
+                    <pic:cNvPr id="2" name="Imagen 2" descr="Interfaz de usuario gráfica&#10;&#10;Descripción generada automáticamente"/>
+                    <pic:cNvPicPr/>
+                  </pic:nvPicPr>
+                  <pic:blipFill>
+                    <a:blip r:embed="rId21"/>
+                    <a:stretch>
+                      <a:fillRect/>
+                    </a:stretch>
+                  </pic:blipFill>
+                  <pic:spPr>
+                    <a:xfrm>
+                      <a:off x="0" y="0"/>
+                      <a:ext cx="5400675" cy="986790"/>
+                    </a:xfrm>
+                    <a:prstGeom prst="rect">
+                      <a:avLst/>
+                    </a:prstGeom>
+                  </pic:spPr>
+                </pic:pic>
+              </a:graphicData>
+            </a:graphic>
+          </wp:inline>
+        </w:drawing>
+      </w:r>
+    </w:p>
+    <w:p>
+      <w:pPr>
+        <w:pStyle w:val="Descripcin"/>
+        <w:rPr>
+          <w:noProof/>
+        </w:rPr>
+      </w:pPr>
+      <w:r>
+        <w:t xml:space="preserve">Ilustración </w:t>
+      </w:r>
+      <w:fldSimple w:instr=" SEQ Ilustración \* ARABIC ">
+        <w:r>
+          <w:rPr>
+            <w:noProof/>
+          </w:rPr>
+          <w:t>2</w:t>
+        </w:r>
+      </w:fldSimple>
+      <w:r>
+        <w:t xml:space="preserve"> - STAGES DE TALLER DEVOPS</w:t>
+      </w:r>
+    </w:p>
+    <w:p>
+      <w:pPr>
+        <w:rPr>
+          <w:lang w:val="es-EC"/>
+        </w:rPr>
+      </w:pPr>
+    </w:p>
+    <w:p>
+      <w:pPr>
+        <w:jc w:val="both"/>
+        <w:rPr>
+          <w:lang w:val="es-EC"/>
+        </w:rPr>
+      </w:pPr>
+      <w:r>
+        <w:rPr>
+          <w:lang w:val="es-EC"/>
+        </w:rPr>
+        <w:t>A pesar de que se tengan secuencialmente unidos se tiene un filtro de separación para desplegar en los servicios de Producción:</w:t>
+      </w:r>
+    </w:p>
+    <w:p>
+      <w:pPr>
+        <w:jc w:val="both"/>
+        <w:rPr>
+          <w:lang w:val="es-EC"/>
+        </w:rPr>
+      </w:pPr>
+      <w:r>
+        <w:rPr>
+          <w:lang w:val="es-EC"/>
+        </w:rPr>
+        <w:drawing>
+          <wp:inline distT="0" distB="0" distL="0" distR="0" wp14:anchorId="60B2E72A" wp14:editId="031414FF">
+            <wp:extent cx="5400675" cy="2588260"/>
+            <wp:effectExtent l="0" t="0" r="9525" b="2540"/>
+            <wp:docPr id="3" name="Imagen 3"/>
+            <wp:cNvGraphicFramePr>
+              <a:graphicFrameLocks xmlns:a="http://schemas.openxmlformats.org/drawingml/2006/main" noChangeAspect="1"/>
+            </wp:cNvGraphicFramePr>
+            <a:graphic xmlns:a="http://schemas.openxmlformats.org/drawingml/2006/main">
+              <a:graphicData uri="http://schemas.openxmlformats.org/drawingml/2006/picture">
+                <pic:pic xmlns:pic="http://schemas.openxmlformats.org/drawingml/2006/picture">
+                  <pic:nvPicPr>
+                    <pic:cNvPr id="1" name=""/>
+                    <pic:cNvPicPr/>
+                  </pic:nvPicPr>
+                  <pic:blipFill>
+                    <a:blip r:embed="rId22"/>
+                    <a:stretch>
+                      <a:fillRect/>
+                    </a:stretch>
+                  </pic:blipFill>
+                  <pic:spPr>
+                    <a:xfrm>
+                      <a:off x="0" y="0"/>
+                      <a:ext cx="5400675" cy="2588260"/>
+                    </a:xfrm>
+                    <a:prstGeom prst="rect">
+                      <a:avLst/>
+                    </a:prstGeom>
+                  </pic:spPr>
+                </pic:pic>
+              </a:graphicData>
+            </a:graphic>
+          </wp:inline>
+        </w:drawing>
+      </w:r>
+    </w:p>
+    <w:p>
+      <w:pPr>
+        <w:rPr>
+          <w:lang w:val="es-EC"/>
+        </w:rPr>
+      </w:pPr>
+    </w:p>
     <w:sectPr>
-      <w:headerReference w:type="default" r:id="rId13"/>
+      <w:headerReference w:type="default" r:id="rId23"/>
       <w:pgSz w:w="11907" w:h="16840" w:code="9"/>
       <w:pgMar w:top="1418" w:right="1701" w:bottom="1418" w:left="1701" w:header="709" w:footer="709" w:gutter="0"/>
       <w:cols w:space="708"/>
@@ -2957,6 +3709,119 @@
     </w:lvl>
   </w:abstractNum>
   <w:abstractNum w:abstractNumId="21" w15:restartNumberingAfterBreak="0">
+    <w:nsid w:val="331E51A3"/>
+    <w:multiLevelType w:val="hybridMultilevel"/>
+    <w:tmpl w:val="6D862DF4"/>
+    <w:lvl w:ilvl="0" w:tplc="17B86BAE">
+      <w:start w:val="1"/>
+      <w:numFmt w:val="bullet"/>
+      <w:lvlText w:val=""/>
+      <w:lvlJc w:val="left"/>
+      <w:pPr>
+        <w:ind w:left="720" w:hanging="360"/>
+      </w:pPr>
+      <w:rPr>
+        <w:rFonts w:ascii="Symbol" w:eastAsiaTheme="minorEastAsia" w:hAnsi="Symbol" w:cstheme="minorBidi" w:hint="default"/>
+      </w:rPr>
+    </w:lvl>
+    <w:lvl w:ilvl="1" w:tplc="300A0003" w:tentative="1">
+      <w:start w:val="1"/>
+      <w:numFmt w:val="bullet"/>
+      <w:lvlText w:val="o"/>
+      <w:lvlJc w:val="left"/>
+      <w:pPr>
+        <w:ind w:left="1440" w:hanging="360"/>
+      </w:pPr>
+      <w:rPr>
+        <w:rFonts w:ascii="Courier New" w:hAnsi="Courier New" w:cs="Courier New" w:hint="default"/>
+      </w:rPr>
+    </w:lvl>
+    <w:lvl w:ilvl="2" w:tplc="300A0005" w:tentative="1">
+      <w:start w:val="1"/>
+      <w:numFmt w:val="bullet"/>
+      <w:lvlText w:val=""/>
+      <w:lvlJc w:val="left"/>
+      <w:pPr>
+        <w:ind w:left="2160" w:hanging="360"/>
+      </w:pPr>
+      <w:rPr>
+        <w:rFonts w:ascii="Wingdings" w:hAnsi="Wingdings" w:hint="default"/>
+      </w:rPr>
+    </w:lvl>
+    <w:lvl w:ilvl="3" w:tplc="300A0001" w:tentative="1">
+      <w:start w:val="1"/>
+      <w:numFmt w:val="bullet"/>
+      <w:lvlText w:val=""/>
+      <w:lvlJc w:val="left"/>
+      <w:pPr>
+        <w:ind w:left="2880" w:hanging="360"/>
+      </w:pPr>
+      <w:rPr>
+        <w:rFonts w:ascii="Symbol" w:hAnsi="Symbol" w:hint="default"/>
+      </w:rPr>
+    </w:lvl>
+    <w:lvl w:ilvl="4" w:tplc="300A0003" w:tentative="1">
+      <w:start w:val="1"/>
+      <w:numFmt w:val="bullet"/>
+      <w:lvlText w:val="o"/>
+      <w:lvlJc w:val="left"/>
+      <w:pPr>
+        <w:ind w:left="3600" w:hanging="360"/>
+      </w:pPr>
+      <w:rPr>
+        <w:rFonts w:ascii="Courier New" w:hAnsi="Courier New" w:cs="Courier New" w:hint="default"/>
+      </w:rPr>
+    </w:lvl>
+    <w:lvl w:ilvl="5" w:tplc="300A0005" w:tentative="1">
+      <w:start w:val="1"/>
+      <w:numFmt w:val="bullet"/>
+      <w:lvlText w:val=""/>
+      <w:lvlJc w:val="left"/>
+      <w:pPr>
+        <w:ind w:left="4320" w:hanging="360"/>
+      </w:pPr>
+      <w:rPr>
+        <w:rFonts w:ascii="Wingdings" w:hAnsi="Wingdings" w:hint="default"/>
+      </w:rPr>
+    </w:lvl>
+    <w:lvl w:ilvl="6" w:tplc="300A0001" w:tentative="1">
+      <w:start w:val="1"/>
+      <w:numFmt w:val="bullet"/>
+      <w:lvlText w:val=""/>
+      <w:lvlJc w:val="left"/>
+      <w:pPr>
+        <w:ind w:left="5040" w:hanging="360"/>
+      </w:pPr>
+      <w:rPr>
+        <w:rFonts w:ascii="Symbol" w:hAnsi="Symbol" w:hint="default"/>
+      </w:rPr>
+    </w:lvl>
+    <w:lvl w:ilvl="7" w:tplc="300A0003" w:tentative="1">
+      <w:start w:val="1"/>
+      <w:numFmt w:val="bullet"/>
+      <w:lvlText w:val="o"/>
+      <w:lvlJc w:val="left"/>
+      <w:pPr>
+        <w:ind w:left="5760" w:hanging="360"/>
+      </w:pPr>
+      <w:rPr>
+        <w:rFonts w:ascii="Courier New" w:hAnsi="Courier New" w:cs="Courier New" w:hint="default"/>
+      </w:rPr>
+    </w:lvl>
+    <w:lvl w:ilvl="8" w:tplc="300A0005" w:tentative="1">
+      <w:start w:val="1"/>
+      <w:numFmt w:val="bullet"/>
+      <w:lvlText w:val=""/>
+      <w:lvlJc w:val="left"/>
+      <w:pPr>
+        <w:ind w:left="6480" w:hanging="360"/>
+      </w:pPr>
+      <w:rPr>
+        <w:rFonts w:ascii="Wingdings" w:hAnsi="Wingdings" w:hint="default"/>
+      </w:rPr>
+    </w:lvl>
+  </w:abstractNum>
+  <w:abstractNum w:abstractNumId="22" w15:restartNumberingAfterBreak="0">
     <w:nsid w:val="337A1D6F"/>
     <w:multiLevelType w:val="hybridMultilevel"/>
     <w:tmpl w:val="D286F614"/>
@@ -3045,7 +3910,7 @@
       </w:pPr>
     </w:lvl>
   </w:abstractNum>
-  <w:abstractNum w:abstractNumId="22" w15:restartNumberingAfterBreak="0">
+  <w:abstractNum w:abstractNumId="23" w15:restartNumberingAfterBreak="0">
     <w:nsid w:val="380C555D"/>
     <w:multiLevelType w:val="hybridMultilevel"/>
     <w:tmpl w:val="F14805F0"/>
@@ -3134,7 +3999,7 @@
       </w:pPr>
     </w:lvl>
   </w:abstractNum>
-  <w:abstractNum w:abstractNumId="23" w15:restartNumberingAfterBreak="0">
+  <w:abstractNum w:abstractNumId="24" w15:restartNumberingAfterBreak="0">
     <w:nsid w:val="39A47A88"/>
     <w:multiLevelType w:val="hybridMultilevel"/>
     <w:tmpl w:val="68B2CF1E"/>
@@ -3220,7 +4085,7 @@
       </w:pPr>
     </w:lvl>
   </w:abstractNum>
-  <w:abstractNum w:abstractNumId="24" w15:restartNumberingAfterBreak="0">
+  <w:abstractNum w:abstractNumId="25" w15:restartNumberingAfterBreak="0">
     <w:nsid w:val="40820F1C"/>
     <w:multiLevelType w:val="multilevel"/>
     <w:tmpl w:val="19FE9960"/>
@@ -3344,7 +4209,7 @@
       </w:rPr>
     </w:lvl>
   </w:abstractNum>
-  <w:abstractNum w:abstractNumId="25" w15:restartNumberingAfterBreak="0">
+  <w:abstractNum w:abstractNumId="26" w15:restartNumberingAfterBreak="0">
     <w:nsid w:val="433D2A5C"/>
     <w:multiLevelType w:val="hybridMultilevel"/>
     <w:tmpl w:val="2960D480"/>
@@ -3433,7 +4298,7 @@
       </w:pPr>
     </w:lvl>
   </w:abstractNum>
-  <w:abstractNum w:abstractNumId="26" w15:restartNumberingAfterBreak="0">
+  <w:abstractNum w:abstractNumId="27" w15:restartNumberingAfterBreak="0">
     <w:nsid w:val="45076979"/>
     <w:multiLevelType w:val="hybridMultilevel"/>
     <w:tmpl w:val="C6CC26E6"/>
@@ -3522,7 +4387,7 @@
       </w:pPr>
     </w:lvl>
   </w:abstractNum>
-  <w:abstractNum w:abstractNumId="27" w15:restartNumberingAfterBreak="0">
+  <w:abstractNum w:abstractNumId="28" w15:restartNumberingAfterBreak="0">
     <w:nsid w:val="4AFF60F6"/>
     <w:multiLevelType w:val="hybridMultilevel"/>
     <w:tmpl w:val="44F0106C"/>
@@ -3611,7 +4476,7 @@
       </w:pPr>
     </w:lvl>
   </w:abstractNum>
-  <w:abstractNum w:abstractNumId="28" w15:restartNumberingAfterBreak="0">
+  <w:abstractNum w:abstractNumId="29" w15:restartNumberingAfterBreak="0">
     <w:nsid w:val="5182371F"/>
     <w:multiLevelType w:val="hybridMultilevel"/>
     <w:tmpl w:val="E01E69F2"/>
@@ -3724,7 +4589,7 @@
       </w:rPr>
     </w:lvl>
   </w:abstractNum>
-  <w:abstractNum w:abstractNumId="29" w15:restartNumberingAfterBreak="0">
+  <w:abstractNum w:abstractNumId="30" w15:restartNumberingAfterBreak="0">
     <w:nsid w:val="5C974C1E"/>
     <w:multiLevelType w:val="multilevel"/>
     <w:tmpl w:val="19FE9960"/>
@@ -3848,7 +4713,7 @@
       </w:rPr>
     </w:lvl>
   </w:abstractNum>
-  <w:abstractNum w:abstractNumId="30" w15:restartNumberingAfterBreak="0">
+  <w:abstractNum w:abstractNumId="31" w15:restartNumberingAfterBreak="0">
     <w:nsid w:val="5E162E25"/>
     <w:multiLevelType w:val="hybridMultilevel"/>
     <w:tmpl w:val="FF5C3B50"/>
@@ -3960,7 +4825,7 @@
       </w:rPr>
     </w:lvl>
   </w:abstractNum>
-  <w:abstractNum w:abstractNumId="31" w15:restartNumberingAfterBreak="0">
+  <w:abstractNum w:abstractNumId="32" w15:restartNumberingAfterBreak="0">
     <w:nsid w:val="60E73F9F"/>
     <w:multiLevelType w:val="hybridMultilevel"/>
     <w:tmpl w:val="9C7CE580"/>
@@ -4049,7 +4914,7 @@
       </w:pPr>
     </w:lvl>
   </w:abstractNum>
-  <w:abstractNum w:abstractNumId="32" w15:restartNumberingAfterBreak="0">
+  <w:abstractNum w:abstractNumId="33" w15:restartNumberingAfterBreak="0">
     <w:nsid w:val="6121054C"/>
     <w:multiLevelType w:val="hybridMultilevel"/>
     <w:tmpl w:val="BA88ACDC"/>
@@ -4138,7 +5003,7 @@
       </w:pPr>
     </w:lvl>
   </w:abstractNum>
-  <w:abstractNum w:abstractNumId="33" w15:restartNumberingAfterBreak="0">
+  <w:abstractNum w:abstractNumId="34" w15:restartNumberingAfterBreak="0">
     <w:nsid w:val="63980C71"/>
     <w:multiLevelType w:val="hybridMultilevel"/>
     <w:tmpl w:val="91CA5FC6"/>
@@ -4227,7 +5092,7 @@
       </w:pPr>
     </w:lvl>
   </w:abstractNum>
-  <w:abstractNum w:abstractNumId="34" w15:restartNumberingAfterBreak="0">
+  <w:abstractNum w:abstractNumId="35" w15:restartNumberingAfterBreak="0">
     <w:nsid w:val="65621A20"/>
     <w:multiLevelType w:val="multilevel"/>
     <w:tmpl w:val="19FE9960"/>
@@ -4351,7 +5216,7 @@
       </w:rPr>
     </w:lvl>
   </w:abstractNum>
-  <w:abstractNum w:abstractNumId="35" w15:restartNumberingAfterBreak="0">
+  <w:abstractNum w:abstractNumId="36" w15:restartNumberingAfterBreak="0">
     <w:nsid w:val="6E917AA3"/>
     <w:multiLevelType w:val="hybridMultilevel"/>
     <w:tmpl w:val="4FAE5DE6"/>
@@ -4437,7 +5302,7 @@
       </w:pPr>
     </w:lvl>
   </w:abstractNum>
-  <w:abstractNum w:abstractNumId="36" w15:restartNumberingAfterBreak="0">
+  <w:abstractNum w:abstractNumId="37" w15:restartNumberingAfterBreak="0">
     <w:nsid w:val="727F50FB"/>
     <w:multiLevelType w:val="multilevel"/>
     <w:tmpl w:val="19FE9960"/>
@@ -4561,7 +5426,7 @@
       </w:rPr>
     </w:lvl>
   </w:abstractNum>
-  <w:abstractNum w:abstractNumId="37" w15:restartNumberingAfterBreak="0">
+  <w:abstractNum w:abstractNumId="38" w15:restartNumberingAfterBreak="0">
     <w:nsid w:val="73BC444C"/>
     <w:multiLevelType w:val="hybridMultilevel"/>
     <w:tmpl w:val="7526CFAA"/>
@@ -4647,7 +5512,7 @@
       </w:pPr>
     </w:lvl>
   </w:abstractNum>
-  <w:abstractNum w:abstractNumId="38" w15:restartNumberingAfterBreak="0">
+  <w:abstractNum w:abstractNumId="39" w15:restartNumberingAfterBreak="0">
     <w:nsid w:val="746D437F"/>
     <w:multiLevelType w:val="hybridMultilevel"/>
     <w:tmpl w:val="D286F614"/>
@@ -4736,7 +5601,7 @@
       </w:pPr>
     </w:lvl>
   </w:abstractNum>
-  <w:abstractNum w:abstractNumId="39" w15:restartNumberingAfterBreak="0">
+  <w:abstractNum w:abstractNumId="40" w15:restartNumberingAfterBreak="0">
     <w:nsid w:val="795E706C"/>
     <w:multiLevelType w:val="hybridMultilevel"/>
     <w:tmpl w:val="C4324528"/>
@@ -4826,7 +5691,7 @@
     <w:abstractNumId w:val="12"/>
   </w:num>
   <w:num w:numId="2" w16cid:durableId="1022630105">
-    <w:abstractNumId w:val="28"/>
+    <w:abstractNumId w:val="29"/>
   </w:num>
   <w:num w:numId="3" w16cid:durableId="1545173128">
     <w:abstractNumId w:val="20"/>
@@ -4835,16 +5700,16 @@
     <w:abstractNumId w:val="9"/>
   </w:num>
   <w:num w:numId="5" w16cid:durableId="1242641859">
-    <w:abstractNumId w:val="33"/>
+    <w:abstractNumId w:val="34"/>
   </w:num>
   <w:num w:numId="6" w16cid:durableId="1871533092">
     <w:abstractNumId w:val="19"/>
   </w:num>
   <w:num w:numId="7" w16cid:durableId="992099055">
-    <w:abstractNumId w:val="31"/>
+    <w:abstractNumId w:val="32"/>
   </w:num>
   <w:num w:numId="8" w16cid:durableId="811407722">
-    <w:abstractNumId w:val="32"/>
+    <w:abstractNumId w:val="33"/>
   </w:num>
   <w:num w:numId="9" w16cid:durableId="652682891">
     <w:abstractNumId w:val="18"/>
@@ -4853,19 +5718,19 @@
     <w:abstractNumId w:val="2"/>
   </w:num>
   <w:num w:numId="11" w16cid:durableId="137576511">
-    <w:abstractNumId w:val="27"/>
+    <w:abstractNumId w:val="28"/>
   </w:num>
   <w:num w:numId="12" w16cid:durableId="1319649669">
-    <w:abstractNumId w:val="21"/>
+    <w:abstractNumId w:val="22"/>
   </w:num>
   <w:num w:numId="13" w16cid:durableId="287201028">
-    <w:abstractNumId w:val="22"/>
+    <w:abstractNumId w:val="23"/>
   </w:num>
   <w:num w:numId="14" w16cid:durableId="963389533">
-    <w:abstractNumId w:val="38"/>
+    <w:abstractNumId w:val="39"/>
   </w:num>
   <w:num w:numId="15" w16cid:durableId="296691631">
-    <w:abstractNumId w:val="26"/>
+    <w:abstractNumId w:val="27"/>
   </w:num>
   <w:num w:numId="16" w16cid:durableId="611472614">
     <w:abstractNumId w:val="8"/>
@@ -4880,19 +5745,19 @@
     <w:abstractNumId w:val="6"/>
   </w:num>
   <w:num w:numId="20" w16cid:durableId="2054229755">
-    <w:abstractNumId w:val="36"/>
+    <w:abstractNumId w:val="37"/>
   </w:num>
   <w:num w:numId="21" w16cid:durableId="1182353138">
-    <w:abstractNumId w:val="29"/>
+    <w:abstractNumId w:val="30"/>
   </w:num>
   <w:num w:numId="22" w16cid:durableId="773718755">
     <w:abstractNumId w:val="1"/>
   </w:num>
   <w:num w:numId="23" w16cid:durableId="1756390157">
-    <w:abstractNumId w:val="34"/>
+    <w:abstractNumId w:val="35"/>
   </w:num>
   <w:num w:numId="24" w16cid:durableId="857158557">
-    <w:abstractNumId w:val="24"/>
+    <w:abstractNumId w:val="25"/>
   </w:num>
   <w:num w:numId="25" w16cid:durableId="1018240495">
     <w:abstractNumId w:val="4"/>
@@ -4901,16 +5766,16 @@
     <w:abstractNumId w:val="5"/>
   </w:num>
   <w:num w:numId="27" w16cid:durableId="1393118353">
-    <w:abstractNumId w:val="30"/>
+    <w:abstractNumId w:val="31"/>
   </w:num>
   <w:num w:numId="28" w16cid:durableId="22825422">
-    <w:abstractNumId w:val="23"/>
+    <w:abstractNumId w:val="24"/>
   </w:num>
   <w:num w:numId="29" w16cid:durableId="2061634193">
     <w:abstractNumId w:val="7"/>
   </w:num>
   <w:num w:numId="30" w16cid:durableId="2093237276">
-    <w:abstractNumId w:val="35"/>
+    <w:abstractNumId w:val="36"/>
   </w:num>
   <w:num w:numId="31" w16cid:durableId="109400199">
     <w:abstractNumId w:val="11"/>
@@ -4919,10 +5784,10 @@
     <w:abstractNumId w:val="17"/>
   </w:num>
   <w:num w:numId="33" w16cid:durableId="758525381">
-    <w:abstractNumId w:val="37"/>
+    <w:abstractNumId w:val="38"/>
   </w:num>
   <w:num w:numId="34" w16cid:durableId="333072130">
-    <w:abstractNumId w:val="39"/>
+    <w:abstractNumId w:val="40"/>
   </w:num>
   <w:num w:numId="35" w16cid:durableId="681515044">
     <w:abstractNumId w:val="3"/>
@@ -4931,7 +5796,7 @@
     <w:abstractNumId w:val="0"/>
   </w:num>
   <w:num w:numId="37" w16cid:durableId="478571444">
-    <w:abstractNumId w:val="25"/>
+    <w:abstractNumId w:val="26"/>
   </w:num>
   <w:num w:numId="38" w16cid:durableId="668603574">
     <w:abstractNumId w:val="15"/>
@@ -4941,6 +5806,9 @@
   </w:num>
   <w:num w:numId="40" w16cid:durableId="1981496759">
     <w:abstractNumId w:val="16"/>
+  </w:num>
+  <w:num w:numId="41" w16cid:durableId="95906699">
+    <w:abstractNumId w:val="21"/>
   </w:num>
   <w:numIdMacAtCleanup w:val="8"/>
 </w:numbering>

</xml_diff>